<commit_message>
adding urs for Guest
</commit_message>
<xml_diff>
--- a/test.docx
+++ b/test.docx
@@ -4,11 +4,102 @@
   <w:body>
     <w:p>
       <w:r>
-        <w:t>asd</w:t>
+        <w:t>URS(Guest</w:t>
       </w:r>
       <w:bookmarkStart w:id="0" w:name="_GoBack"/>
       <w:bookmarkEnd w:id="0"/>
-    </w:p>
+      <w:r>
+        <w:t>)</w:t>
+      </w:r>
+    </w:p>
+    <w:p>
+      <w:r>
+        <w:t>Guest can view index page.</w:t>
+      </w:r>
+    </w:p>
+    <w:p>
+      <w:r>
+        <w:t>Guest can view temple background page.</w:t>
+      </w:r>
+    </w:p>
+    <w:p>
+      <w:r>
+        <w:t>Guest can view News and Activities page.</w:t>
+      </w:r>
+    </w:p>
+    <w:p>
+      <w:r>
+        <w:t xml:space="preserve">Guest can view </w:t>
+      </w:r>
+      <w:proofErr w:type="spellStart"/>
+      <w:r>
+        <w:t>Dhamma</w:t>
+      </w:r>
+      <w:proofErr w:type="spellEnd"/>
+      <w:r>
+        <w:t xml:space="preserve"> content page.</w:t>
+      </w:r>
+    </w:p>
+    <w:p>
+      <w:r>
+        <w:t xml:space="preserve">Guest can view </w:t>
+      </w:r>
+      <w:r>
+        <w:t>Register page.</w:t>
+      </w:r>
+    </w:p>
+    <w:p>
+      <w:r>
+        <w:t>Guest can view</w:t>
+      </w:r>
+      <w:r>
+        <w:t xml:space="preserve"> login page.</w:t>
+      </w:r>
+    </w:p>
+    <w:p>
+      <w:r>
+        <w:t>Guest can view</w:t>
+      </w:r>
+      <w:r>
+        <w:t xml:space="preserve"> Activities video clips page.</w:t>
+      </w:r>
+    </w:p>
+    <w:p>
+      <w:r>
+        <w:t>Guest can view</w:t>
+      </w:r>
+      <w:r>
+        <w:t xml:space="preserve"> Internet TV page.</w:t>
+      </w:r>
+    </w:p>
+    <w:p>
+      <w:r>
+        <w:t>Guest can view</w:t>
+      </w:r>
+      <w:r>
+        <w:t xml:space="preserve"> temple map page.</w:t>
+      </w:r>
+    </w:p>
+    <w:p>
+      <w:r>
+        <w:t>Guest can view</w:t>
+      </w:r>
+      <w:r>
+        <w:t xml:space="preserve"> contact page.</w:t>
+      </w:r>
+    </w:p>
+    <w:p>
+      <w:r>
+        <w:t>Guest can register as a member.</w:t>
+      </w:r>
+    </w:p>
+    <w:p>
+      <w:r>
+        <w:t>Guest can login to the system.</w:t>
+      </w:r>
+    </w:p>
+    <w:p/>
+    <w:p/>
     <w:sectPr>
       <w:pgSz w:w="12240" w:h="15840"/>
       <w:pgMar w:top="1440" w:right="1440" w:bottom="1440" w:left="1440" w:header="708" w:footer="708" w:gutter="0"/>

</xml_diff>

<commit_message>
add more urs (member)
</commit_message>
<xml_diff>
--- a/test.docx
+++ b/test.docx
@@ -4,100 +4,172 @@
   <w:body>
     <w:p>
       <w:r>
-        <w:t>URS(Guest</w:t>
+        <w:t>URS(Guest)</w:t>
+      </w:r>
+    </w:p>
+    <w:p>
+      <w:r>
+        <w:t>Guest can view index page.</w:t>
+      </w:r>
+    </w:p>
+    <w:p>
+      <w:r>
+        <w:t>Guest can view temple background page.</w:t>
+      </w:r>
+    </w:p>
+    <w:p>
+      <w:r>
+        <w:t>Guest can view News and Activities page.</w:t>
+      </w:r>
+    </w:p>
+    <w:p>
+      <w:r>
+        <w:t xml:space="preserve">Guest can view </w:t>
+      </w:r>
+      <w:r>
+        <w:t>Dhamma content page.</w:t>
+      </w:r>
+    </w:p>
+    <w:p>
+      <w:r>
+        <w:t xml:space="preserve">Guest can view </w:t>
+      </w:r>
+      <w:r>
+        <w:t>Register page.</w:t>
+      </w:r>
+    </w:p>
+    <w:p>
+      <w:r>
+        <w:t>Guest can view</w:t>
+      </w:r>
+      <w:r>
+        <w:t xml:space="preserve"> login page.</w:t>
+      </w:r>
+    </w:p>
+    <w:p>
+      <w:r>
+        <w:t>Guest can view</w:t>
+      </w:r>
+      <w:r>
+        <w:t xml:space="preserve"> Activities video clips page.</w:t>
+      </w:r>
+    </w:p>
+    <w:p>
+      <w:r>
+        <w:t>Guest can view</w:t>
+      </w:r>
+      <w:r>
+        <w:t xml:space="preserve"> Internet TV page.</w:t>
+      </w:r>
+    </w:p>
+    <w:p>
+      <w:r>
+        <w:t>Guest can view</w:t>
+      </w:r>
+      <w:r>
+        <w:t xml:space="preserve"> temple map page.</w:t>
+      </w:r>
+    </w:p>
+    <w:p>
+      <w:r>
+        <w:t>Guest can view</w:t>
+      </w:r>
+      <w:r>
+        <w:t xml:space="preserve"> contact page.</w:t>
+      </w:r>
+    </w:p>
+    <w:p>
+      <w:r>
+        <w:t>Guest can register as a member.</w:t>
+      </w:r>
+    </w:p>
+    <w:p>
+      <w:r>
+        <w:t>Guest can login to the system.</w:t>
+      </w:r>
+    </w:p>
+    <w:p>
+      <w:r>
+        <w:t>URS(</w:t>
+      </w:r>
+      <w:r>
+        <w:t>Member</w:t>
+      </w:r>
+      <w:r>
+        <w:t>)</w:t>
+      </w:r>
+    </w:p>
+    <w:p>
+      <w:r>
+        <w:t>Member</w:t>
+      </w:r>
+      <w:r>
+        <w:t xml:space="preserve"> can view index page.</w:t>
+      </w:r>
+    </w:p>
+    <w:p>
+      <w:r>
+        <w:t>Member can view temple background page.</w:t>
+      </w:r>
+    </w:p>
+    <w:p>
+      <w:r>
+        <w:t>Member can view News and Activities page.</w:t>
+      </w:r>
+    </w:p>
+    <w:p>
+      <w:r>
+        <w:t>Member can view Dhamma content page.</w:t>
+      </w:r>
+    </w:p>
+    <w:p>
+      <w:r>
+        <w:t>Member can view Register page.</w:t>
+      </w:r>
+    </w:p>
+    <w:p>
+      <w:r>
+        <w:t>Member can view login page.</w:t>
+      </w:r>
+    </w:p>
+    <w:p>
+      <w:r>
+        <w:t>Member can view Activities video clips page.</w:t>
+      </w:r>
+    </w:p>
+    <w:p>
+      <w:r>
+        <w:t>Member can view Internet TV page.</w:t>
+      </w:r>
+    </w:p>
+    <w:p>
+      <w:r>
+        <w:t>Member can view temple map page.</w:t>
+      </w:r>
+    </w:p>
+    <w:p>
+      <w:r>
+        <w:t>Member can view contact page.</w:t>
+      </w:r>
+    </w:p>
+    <w:p>
+      <w:r>
+        <w:t>Member</w:t>
+      </w:r>
+      <w:r>
+        <w:t xml:space="preserve"> can login to the system.</w:t>
+      </w:r>
+    </w:p>
+    <w:p>
+      <w:r>
+        <w:lastRenderedPageBreak/>
+        <w:t>Member can post Dhamma question in Dhamma page.</w:t>
       </w:r>
       <w:bookmarkStart w:id="0" w:name="_GoBack"/>
       <w:bookmarkEnd w:id="0"/>
-      <w:r>
-        <w:t>)</w:t>
-      </w:r>
-    </w:p>
-    <w:p>
-      <w:r>
-        <w:t>Guest can view index page.</w:t>
-      </w:r>
-    </w:p>
-    <w:p>
-      <w:r>
-        <w:t>Guest can view temple background page.</w:t>
-      </w:r>
-    </w:p>
-    <w:p>
-      <w:r>
-        <w:t>Guest can view News and Activities page.</w:t>
-      </w:r>
-    </w:p>
-    <w:p>
-      <w:r>
-        <w:t xml:space="preserve">Guest can view </w:t>
-      </w:r>
-      <w:proofErr w:type="spellStart"/>
-      <w:r>
-        <w:t>Dhamma</w:t>
-      </w:r>
-      <w:proofErr w:type="spellEnd"/>
-      <w:r>
-        <w:t xml:space="preserve"> content page.</w:t>
-      </w:r>
-    </w:p>
-    <w:p>
-      <w:r>
-        <w:t xml:space="preserve">Guest can view </w:t>
-      </w:r>
-      <w:r>
-        <w:t>Register page.</w:t>
-      </w:r>
-    </w:p>
-    <w:p>
-      <w:r>
-        <w:t>Guest can view</w:t>
-      </w:r>
-      <w:r>
-        <w:t xml:space="preserve"> login page.</w:t>
-      </w:r>
-    </w:p>
-    <w:p>
-      <w:r>
-        <w:t>Guest can view</w:t>
-      </w:r>
-      <w:r>
-        <w:t xml:space="preserve"> Activities video clips page.</w:t>
-      </w:r>
-    </w:p>
-    <w:p>
-      <w:r>
-        <w:t>Guest can view</w:t>
-      </w:r>
-      <w:r>
-        <w:t xml:space="preserve"> Internet TV page.</w:t>
-      </w:r>
-    </w:p>
-    <w:p>
-      <w:r>
-        <w:t>Guest can view</w:t>
-      </w:r>
-      <w:r>
-        <w:t xml:space="preserve"> temple map page.</w:t>
-      </w:r>
-    </w:p>
-    <w:p>
-      <w:r>
-        <w:t>Guest can view</w:t>
-      </w:r>
-      <w:r>
-        <w:t xml:space="preserve"> contact page.</w:t>
-      </w:r>
-    </w:p>
-    <w:p>
-      <w:r>
-        <w:t>Guest can register as a member.</w:t>
-      </w:r>
-    </w:p>
-    <w:p>
-      <w:r>
-        <w:t>Guest can login to the system.</w:t>
-      </w:r>
-    </w:p>
+    </w:p>
+    <w:p/>
+    <w:p/>
     <w:p/>
     <w:p/>
     <w:sectPr>

</xml_diff>